<commit_message>
Create toolbar layout file
</commit_message>
<xml_diff>
--- a/docs/Projeto.docx
+++ b/docs/Projeto.docx
@@ -8,8 +8,13 @@
       </w:r>
     </w:p>
     <w:p>
-      <w:r>
-        <w:t>SyncReady – Serviço de assistência personalizada</w:t>
+      <w:proofErr w:type="spellStart"/>
+      <w:r>
+        <w:t>SyncReady</w:t>
+      </w:r>
+      <w:proofErr w:type="spellEnd"/>
+      <w:r>
+        <w:t xml:space="preserve"> – Serviço de assistência personalizada</w:t>
       </w:r>
     </w:p>
     <w:p/>
@@ -47,15 +52,18 @@
     </w:p>
     <w:p>
       <w:r>
-        <w:t>Se for necessário mudar o disco ou formatar o computador, o técnico pode perguntar ao cliente a capacidade do disco a inerir ou se concorda com a formatação do mesmo.</w:t>
-      </w:r>
-    </w:p>
-    <w:p>
-      <w:r>
-        <w:t>Também, na aplicação, será possível a consulta da ficha técnica do cliente e do orçamento da reparação.</w:t>
+        <w:t>Se for necessário mudar o disco ou formatar o computador, o técnico pode perguntar ao cliente a capacidad</w:t>
       </w:r>
       <w:bookmarkStart w:id="0" w:name="_GoBack"/>
       <w:bookmarkEnd w:id="0"/>
+      <w:r>
+        <w:t>e do disco a inerir ou se concorda com a formatação do mesmo.</w:t>
+      </w:r>
+    </w:p>
+    <w:p>
+      <w:r>
+        <w:t>Também, na aplicação, será possível a consulta da ficha técnica do cliente e do orçamento da reparação.</w:t>
+      </w:r>
     </w:p>
     <w:sectPr>
       <w:pgSz w:w="11906" w:h="16838"/>
@@ -80,7 +88,7 @@
     </w:rPrDefault>
     <w:pPrDefault/>
   </w:docDefaults>
-  <w:latentStyles w:defLockedState="0" w:defUIPriority="99" w:defSemiHidden="0" w:defUnhideWhenUsed="0" w:defQFormat="0" w:count="377">
+  <w:latentStyles w:defLockedState="0" w:defUIPriority="99" w:defSemiHidden="0" w:defUnhideWhenUsed="0" w:defQFormat="0" w:count="376">
     <w:lsdException w:name="Normal" w:uiPriority="0" w:qFormat="1"/>
     <w:lsdException w:name="heading 1" w:uiPriority="9" w:qFormat="1"/>
     <w:lsdException w:name="heading 2" w:semiHidden="1" w:uiPriority="9" w:unhideWhenUsed="1" w:qFormat="1"/>
@@ -457,7 +465,6 @@
     <w:lsdException w:name="Hashtag" w:semiHidden="1" w:unhideWhenUsed="1"/>
     <w:lsdException w:name="Unresolved Mention" w:semiHidden="1" w:unhideWhenUsed="1"/>
     <w:lsdException w:name="Smart Link" w:semiHidden="1" w:unhideWhenUsed="1"/>
-    <w:lsdException w:name="Smart Link Error" w:semiHidden="1" w:unhideWhenUsed="1"/>
   </w:latentStyles>
   <w:style w:type="paragraph" w:default="1" w:styleId="Normal">
     <w:name w:val="Normal"/>

</xml_diff>